<commit_message>
added more cmds in linux
</commit_message>
<xml_diff>
--- a/Linux_cmds.docx
+++ b/Linux_cmds.docx
@@ -32,6 +32,11 @@
     </w:p>
     <w:p>
       <w:r>
+        <w:t>ls -al</w:t>
+      </w:r>
+    </w:p>
+    <w:p>
+      <w:r>
         <w:t>ls -</w:t>
       </w:r>
       <w:proofErr w:type="spellStart"/>
@@ -146,13 +151,42 @@
       </w:r>
       <w:proofErr w:type="spellEnd"/>
       <w:r>
+        <w:t xml:space="preserve">/    </w:t>
+      </w:r>
+      <w:r>
+        <w:t>or cp /home/</w:t>
+      </w:r>
+      <w:proofErr w:type="spellStart"/>
+      <w:r>
+        <w:t>sahil</w:t>
+      </w:r>
+      <w:proofErr w:type="spellEnd"/>
+      <w:r>
+        <w:t>/1.txt /home/</w:t>
+      </w:r>
+      <w:proofErr w:type="spellStart"/>
+      <w:r>
+        <w:t>sahil</w:t>
+      </w:r>
+      <w:proofErr w:type="spellEnd"/>
+      <w:r>
         <w:t>/</w:t>
       </w:r>
-      <w:r>
-        <w:t xml:space="preserve">    </w:t>
-      </w:r>
-      <w:r>
-        <w:t>or cp /home/</w:t>
+      <w:proofErr w:type="spellStart"/>
+      <w:r>
+        <w:t>directoryname</w:t>
+      </w:r>
+      <w:proofErr w:type="spellEnd"/>
+      <w:r>
+        <w:t>/</w:t>
+      </w:r>
+      <w:r>
+        <w:t>-&gt; copy</w:t>
+      </w:r>
+    </w:p>
+    <w:p>
+      <w:r>
+        <w:t>if we try to copy cp /home/</w:t>
       </w:r>
       <w:proofErr w:type="spellStart"/>
       <w:r>
@@ -160,7 +194,411 @@
       </w:r>
       <w:proofErr w:type="spellEnd"/>
       <w:r>
-        <w:t>/1.txt /home/</w:t>
+        <w:t xml:space="preserve">/1.txt / -&gt; root </w:t>
+      </w:r>
+      <w:proofErr w:type="spellStart"/>
+      <w:r>
+        <w:t>dir</w:t>
+      </w:r>
+      <w:proofErr w:type="spellEnd"/>
+      <w:r>
+        <w:t xml:space="preserve"> then permission denied as u can’t modify in root user or super user dir.</w:t>
+      </w:r>
+    </w:p>
+    <w:p>
+      <w:proofErr w:type="spellStart"/>
+      <w:r>
+        <w:t>sudo</w:t>
+      </w:r>
+      <w:proofErr w:type="spellEnd"/>
+      <w:r>
+        <w:t xml:space="preserve"> </w:t>
+      </w:r>
+      <w:proofErr w:type="spellStart"/>
+      <w:r>
+        <w:t>su</w:t>
+      </w:r>
+      <w:proofErr w:type="spellEnd"/>
+      <w:r>
+        <w:t xml:space="preserve"> </w:t>
+      </w:r>
+      <w:r>
+        <w:t xml:space="preserve">-&gt; to switch to super user or use </w:t>
+      </w:r>
+      <w:proofErr w:type="spellStart"/>
+      <w:r>
+        <w:t>sudo</w:t>
+      </w:r>
+      <w:proofErr w:type="spellEnd"/>
+      <w:r>
+        <w:t xml:space="preserve"> then any </w:t>
+      </w:r>
+      <w:proofErr w:type="spellStart"/>
+      <w:r>
+        <w:t>cmd</w:t>
+      </w:r>
+      <w:proofErr w:type="spellEnd"/>
+      <w:r>
+        <w:t xml:space="preserve"> as admin.</w:t>
+      </w:r>
+    </w:p>
+    <w:p>
+      <w:proofErr w:type="spellStart"/>
+      <w:r>
+        <w:t>sudo</w:t>
+      </w:r>
+      <w:proofErr w:type="spellEnd"/>
+      <w:r>
+        <w:t xml:space="preserve"> apt-get update</w:t>
+      </w:r>
+      <w:r>
+        <w:t xml:space="preserve"> -&gt; </w:t>
+      </w:r>
+      <w:r>
+        <w:t xml:space="preserve">get list of all software updated  </w:t>
+      </w:r>
+    </w:p>
+    <w:p>
+      <w:proofErr w:type="spellStart"/>
+      <w:r>
+        <w:t>sudo</w:t>
+      </w:r>
+      <w:proofErr w:type="spellEnd"/>
+      <w:r>
+        <w:t xml:space="preserve"> apt-get upgrade</w:t>
+      </w:r>
+      <w:r>
+        <w:t xml:space="preserve"> -&gt; to download &amp; install</w:t>
+      </w:r>
+    </w:p>
+    <w:p>
+      <w:r>
+        <w:t>clear</w:t>
+      </w:r>
+    </w:p>
+    <w:p>
+      <w:r>
+        <w:t xml:space="preserve">history -&gt; gives all </w:t>
+      </w:r>
+      <w:proofErr w:type="spellStart"/>
+      <w:r>
+        <w:t>cmds</w:t>
+      </w:r>
+      <w:proofErr w:type="spellEnd"/>
+      <w:r>
+        <w:t xml:space="preserve"> which u used</w:t>
+      </w:r>
+      <w:r>
+        <w:t xml:space="preserve">, hence not recommended to pass password in </w:t>
+      </w:r>
+      <w:proofErr w:type="spellStart"/>
+      <w:r>
+        <w:t>cmds</w:t>
+      </w:r>
+      <w:proofErr w:type="spellEnd"/>
+    </w:p>
+    <w:p>
+      <w:r>
+        <w:t xml:space="preserve">echo </w:t>
+      </w:r>
+      <w:proofErr w:type="spellStart"/>
+      <w:r>
+        <w:t>xyz</w:t>
+      </w:r>
+      <w:proofErr w:type="spellEnd"/>
+      <w:r>
+        <w:t xml:space="preserve"> or </w:t>
+      </w:r>
+      <w:proofErr w:type="spellStart"/>
+      <w:r>
+        <w:t>printf</w:t>
+      </w:r>
+      <w:proofErr w:type="spellEnd"/>
+      <w:r>
+        <w:t xml:space="preserve"> “</w:t>
+      </w:r>
+      <w:proofErr w:type="spellStart"/>
+      <w:r>
+        <w:t>xyz</w:t>
+      </w:r>
+      <w:proofErr w:type="spellEnd"/>
+      <w:r>
+        <w:t>”</w:t>
+      </w:r>
+    </w:p>
+    <w:p>
+      <w:proofErr w:type="spellStart"/>
+      <w:r>
+        <w:t>sudo</w:t>
+      </w:r>
+      <w:proofErr w:type="spellEnd"/>
+      <w:r>
+        <w:t xml:space="preserve"> apt install python</w:t>
+      </w:r>
+    </w:p>
+    <w:p>
+      <w:r>
+        <w:t>control + shift + plus symbol to increase font size</w:t>
+      </w:r>
+    </w:p>
+    <w:p/>
+    <w:p>
+      <w:r>
+        <w:t xml:space="preserve">“user grp other” </w:t>
+      </w:r>
+      <w:proofErr w:type="spellStart"/>
+      <w:r>
+        <w:t>fileauthor</w:t>
+      </w:r>
+      <w:proofErr w:type="spellEnd"/>
+      <w:r>
+        <w:t xml:space="preserve"> </w:t>
+      </w:r>
+      <w:proofErr w:type="spellStart"/>
+      <w:r>
+        <w:t>usergroup</w:t>
+      </w:r>
+      <w:proofErr w:type="spellEnd"/>
+      <w:r>
+        <w:t xml:space="preserve"> </w:t>
+      </w:r>
+      <w:r>
+        <w:t xml:space="preserve">-&gt; if </w:t>
+      </w:r>
+      <w:proofErr w:type="spellStart"/>
+      <w:r>
+        <w:t>rw</w:t>
+      </w:r>
+      <w:r>
+        <w:t>x</w:t>
+      </w:r>
+      <w:proofErr w:type="spellEnd"/>
+      <w:r>
+        <w:t xml:space="preserve"> then read write </w:t>
+      </w:r>
+      <w:r>
+        <w:t xml:space="preserve">execute </w:t>
+      </w:r>
+      <w:r>
+        <w:t xml:space="preserve">access, </w:t>
+      </w:r>
+      <w:proofErr w:type="spellStart"/>
+      <w:r>
+        <w:t>drwxr</w:t>
+      </w:r>
+      <w:proofErr w:type="spellEnd"/>
+      <w:r>
+        <w:t xml:space="preserve"> d means </w:t>
+      </w:r>
+      <w:proofErr w:type="spellStart"/>
+      <w:r>
+        <w:t>dir</w:t>
+      </w:r>
+      <w:proofErr w:type="spellEnd"/>
+    </w:p>
+    <w:p>
+      <w:proofErr w:type="spellStart"/>
+      <w:r>
+        <w:t>chmod</w:t>
+      </w:r>
+      <w:proofErr w:type="spellEnd"/>
+      <w:r>
+        <w:t xml:space="preserve"> -&gt; change mode of file, search </w:t>
+      </w:r>
+      <w:proofErr w:type="spellStart"/>
+      <w:r>
+        <w:t>chmod</w:t>
+      </w:r>
+      <w:proofErr w:type="spellEnd"/>
+      <w:r>
+        <w:t xml:space="preserve"> </w:t>
+      </w:r>
+      <w:proofErr w:type="spellStart"/>
+      <w:r>
+        <w:t>cal</w:t>
+      </w:r>
+      <w:proofErr w:type="spellEnd"/>
+      <w:r>
+        <w:t xml:space="preserve"> on google</w:t>
+      </w:r>
+    </w:p>
+    <w:p>
+      <w:proofErr w:type="spellStart"/>
+      <w:r>
+        <w:t>chmod</w:t>
+      </w:r>
+      <w:proofErr w:type="spellEnd"/>
+      <w:r>
+        <w:t xml:space="preserve"> 734 1.txt</w:t>
+      </w:r>
+      <w:r>
+        <w:t xml:space="preserve"> -</w:t>
+      </w:r>
+      <w:proofErr w:type="spellStart"/>
+      <w:r>
+        <w:t>rwx-wxr</w:t>
+      </w:r>
+      <w:proofErr w:type="spellEnd"/>
+      <w:r>
+        <w:t>—</w:t>
+      </w:r>
+    </w:p>
+    <w:p>
+      <w:r>
+        <w:t xml:space="preserve">top -&gt; shows </w:t>
+      </w:r>
+      <w:r>
+        <w:t>top</w:t>
+      </w:r>
+      <w:r>
+        <w:t xml:space="preserve"> processes runnin</w:t>
+      </w:r>
+      <w:r>
+        <w:t>g &amp; consuming resources</w:t>
+      </w:r>
+    </w:p>
+    <w:p>
+      <w:proofErr w:type="spellStart"/>
+      <w:r>
+        <w:t>df</w:t>
+      </w:r>
+      <w:proofErr w:type="spellEnd"/>
+      <w:r>
+        <w:t xml:space="preserve"> -hg</w:t>
+      </w:r>
+      <w:r>
+        <w:t xml:space="preserve"> -&gt; shows disk capacity info</w:t>
+      </w:r>
+      <w:r>
+        <w:t xml:space="preserve"> &amp; -hg for human readable format in gigabyte</w:t>
+      </w:r>
+    </w:p>
+    <w:p>
+      <w:r>
+        <w:lastRenderedPageBreak/>
+        <w:t>du -&gt; shows folder storage info</w:t>
+      </w:r>
+    </w:p>
+    <w:p>
+      <w:proofErr w:type="spellStart"/>
+      <w:r>
+        <w:t>ps</w:t>
+      </w:r>
+      <w:proofErr w:type="spellEnd"/>
+      <w:r>
+        <w:t xml:space="preserve"> -&gt; shows all running process</w:t>
+      </w:r>
+    </w:p>
+    <w:p>
+      <w:proofErr w:type="spellStart"/>
+      <w:r>
+        <w:t>ps</w:t>
+      </w:r>
+      <w:proofErr w:type="spellEnd"/>
+      <w:r>
+        <w:t xml:space="preserve"> -</w:t>
+      </w:r>
+      <w:r>
+        <w:t>a</w:t>
+      </w:r>
+    </w:p>
+    <w:p>
+      <w:r>
+        <w:t>kill [</w:t>
+      </w:r>
+      <w:proofErr w:type="spellStart"/>
+      <w:r>
+        <w:t>processId</w:t>
+      </w:r>
+      <w:proofErr w:type="spellEnd"/>
+      <w:r>
+        <w:t xml:space="preserve">] -&gt; kill process, get </w:t>
+      </w:r>
+      <w:proofErr w:type="spellStart"/>
+      <w:r>
+        <w:t>processId</w:t>
+      </w:r>
+      <w:proofErr w:type="spellEnd"/>
+      <w:r>
+        <w:t xml:space="preserve"> from top </w:t>
+      </w:r>
+      <w:proofErr w:type="spellStart"/>
+      <w:r>
+        <w:t>cmd</w:t>
+      </w:r>
+      <w:proofErr w:type="spellEnd"/>
+    </w:p>
+    <w:p>
+      <w:r>
+        <w:t>cat 1.txt -&gt; shows content</w:t>
+      </w:r>
+    </w:p>
+    <w:p>
+      <w:r>
+        <w:t>vim 1.txt &gt; opens vim editor &gt; press insert key to modify &gt; press esc key &amp; :</w:t>
+      </w:r>
+      <w:proofErr w:type="spellStart"/>
+      <w:r>
+        <w:t>wq</w:t>
+      </w:r>
+      <w:proofErr w:type="spellEnd"/>
+      <w:r>
+        <w:t xml:space="preserve"> to exit</w:t>
+      </w:r>
+      <w:r>
+        <w:t xml:space="preserve"> &amp; :q</w:t>
+      </w:r>
+      <w:r>
+        <w:t>!</w:t>
+      </w:r>
+      <w:r>
+        <w:t xml:space="preserve"> to exit without saving</w:t>
+      </w:r>
+    </w:p>
+    <w:p>
+      <w:r>
+        <w:t xml:space="preserve">rm 1.txt -&gt; to delete </w:t>
+      </w:r>
+    </w:p>
+    <w:p>
+      <w:r>
+        <w:t xml:space="preserve"># means in terminal super user $ means regular user, apt install vim </w:t>
+      </w:r>
+    </w:p>
+    <w:p>
+      <w:r>
+        <w:t>……………………………………………..</w:t>
+      </w:r>
+    </w:p>
+    <w:p>
+      <w:r>
+        <w:t>where git/python3 -&gt; shows where execution file is present</w:t>
+      </w:r>
+    </w:p>
+    <w:p>
+      <w:r>
+        <w:t>open /</w:t>
+      </w:r>
+      <w:proofErr w:type="spellStart"/>
+      <w:r>
+        <w:t>usr</w:t>
+      </w:r>
+      <w:proofErr w:type="spellEnd"/>
+      <w:r>
+        <w:t>/local/bin</w:t>
+      </w:r>
+      <w:r>
+        <w:t xml:space="preserve"> or open .</w:t>
+      </w:r>
+    </w:p>
+    <w:p>
+      <w:r>
+        <w:t>echo $PATH</w:t>
+      </w:r>
+    </w:p>
+    <w:p>
+      <w:r>
+        <w:t>export VARIABLE_XYZ=”</w:t>
       </w:r>
       <w:proofErr w:type="spellStart"/>
       <w:r>
@@ -168,23 +606,398 @@
       </w:r>
       <w:proofErr w:type="spellEnd"/>
       <w:r>
-        <w:t>/</w:t>
-      </w:r>
-      <w:proofErr w:type="spellStart"/>
-      <w:r>
-        <w:t>directoryname</w:t>
-      </w:r>
-      <w:proofErr w:type="spellEnd"/>
-      <w:r>
-        <w:t>/</w:t>
-      </w:r>
-      <w:r>
-        <w:t>-&gt; copy</w:t>
-      </w:r>
-    </w:p>
-    <w:p>
-      <w:r>
-        <w:t>if we try to copy cp /home/</w:t>
+        <w:t>”, echo $VARIABLE_XYZ</w:t>
+      </w:r>
+    </w:p>
+    <w:p>
+      <w:r>
+        <w:t>man echo -&gt;</w:t>
+      </w:r>
+      <w:r>
+        <w:t xml:space="preserve"> shows info about </w:t>
+      </w:r>
+      <w:proofErr w:type="spellStart"/>
+      <w:r>
+        <w:t>cmds</w:t>
+      </w:r>
+      <w:proofErr w:type="spellEnd"/>
+      <w:r>
+        <w:t xml:space="preserve"> :q to quit</w:t>
+      </w:r>
+    </w:p>
+    <w:p>
+      <w:r>
+        <w:t>cat echo “hello” &gt; 1.txt -&gt; to put hello in that file</w:t>
+      </w:r>
+    </w:p>
+    <w:p>
+      <w:r>
+        <w:t xml:space="preserve">cat 1.txt | tr a-z </w:t>
+      </w:r>
+      <w:proofErr w:type="spellStart"/>
+      <w:r>
+        <w:t>A-Z</w:t>
+      </w:r>
+      <w:proofErr w:type="spellEnd"/>
+      <w:r>
+        <w:t xml:space="preserve"> &gt; upper.txt -&gt; put upper case char in upper from 1.txt</w:t>
+      </w:r>
+    </w:p>
+    <w:p>
+      <w:proofErr w:type="spellStart"/>
+      <w:r>
+        <w:t>mkdir</w:t>
+      </w:r>
+      <w:proofErr w:type="spellEnd"/>
+      <w:r>
+        <w:t xml:space="preserve"> -p home/middle/child -&gt; makes parent middle inside it make child</w:t>
+      </w:r>
+    </w:p>
+    <w:p>
+      <w:r>
+        <w:t>head -n 4 1.txt -&gt; displays 1</w:t>
+      </w:r>
+      <w:r>
+        <w:rPr>
+          <w:vertAlign w:val="superscript"/>
+        </w:rPr>
+        <w:t>st</w:t>
+      </w:r>
+      <w:r>
+        <w:t xml:space="preserve"> 4 lines</w:t>
+      </w:r>
+    </w:p>
+    <w:p>
+      <w:r>
+        <w:t xml:space="preserve">tail -n 5 1.txt -&gt; </w:t>
+      </w:r>
+      <w:r>
+        <w:t xml:space="preserve">displays </w:t>
+      </w:r>
+      <w:r>
+        <w:t>last 5</w:t>
+      </w:r>
+      <w:r>
+        <w:t xml:space="preserve"> lines</w:t>
+      </w:r>
+    </w:p>
+    <w:p>
+      <w:r>
+        <w:t>diff 1.txt 2.txt -&gt; compares line by line</w:t>
+      </w:r>
+    </w:p>
+    <w:p>
+      <w:r>
+        <w:t>locate “*.txt” -&gt; searches all files with .txt extension or locate 1.txt for specific file</w:t>
+      </w:r>
+    </w:p>
+    <w:p>
+      <w:r>
+        <w:t>find .. -type d -name “2</w:t>
+      </w:r>
+      <w:r>
+        <w:t>*</w:t>
+      </w:r>
+      <w:r>
+        <w:t xml:space="preserve">” -&gt; find all </w:t>
+      </w:r>
+      <w:proofErr w:type="spellStart"/>
+      <w:r>
+        <w:t>dir</w:t>
+      </w:r>
+      <w:proofErr w:type="spellEnd"/>
+      <w:r>
+        <w:t xml:space="preserve"> in previous </w:t>
+      </w:r>
+      <w:proofErr w:type="spellStart"/>
+      <w:r>
+        <w:t>dir</w:t>
+      </w:r>
+      <w:proofErr w:type="spellEnd"/>
+      <w:r>
+        <w:t xml:space="preserve"> in which name starts with 2</w:t>
+      </w:r>
+      <w:r>
+        <w:t>, use f for files</w:t>
+      </w:r>
+    </w:p>
+    <w:p>
+      <w:r>
+        <w:t xml:space="preserve">find . -type f -name “*.txt” -exec rm -rf </w:t>
+      </w:r>
+      <w:r>
+        <w:t xml:space="preserve">{} + </w:t>
+      </w:r>
+      <w:r>
+        <w:t xml:space="preserve">-&gt; </w:t>
+      </w:r>
+      <w:r>
+        <w:t xml:space="preserve">find all files in </w:t>
+      </w:r>
+      <w:proofErr w:type="spellStart"/>
+      <w:r>
+        <w:t>curr</w:t>
+      </w:r>
+      <w:proofErr w:type="spellEnd"/>
+      <w:r>
+        <w:t xml:space="preserve"> </w:t>
+      </w:r>
+      <w:proofErr w:type="spellStart"/>
+      <w:r>
+        <w:t>dir</w:t>
+      </w:r>
+      <w:proofErr w:type="spellEnd"/>
+      <w:r>
+        <w:t xml:space="preserve"> with .txt extension &amp; remove all</w:t>
+      </w:r>
+    </w:p>
+    <w:p>
+      <w:proofErr w:type="spellStart"/>
+      <w:r>
+        <w:t>chmod</w:t>
+      </w:r>
+      <w:proofErr w:type="spellEnd"/>
+      <w:r>
+        <w:t xml:space="preserve"> u=</w:t>
+      </w:r>
+      <w:proofErr w:type="spellStart"/>
+      <w:r>
+        <w:t>rwx,g</w:t>
+      </w:r>
+      <w:proofErr w:type="spellEnd"/>
+      <w:r>
+        <w:t>=</w:t>
+      </w:r>
+      <w:proofErr w:type="spellStart"/>
+      <w:r>
+        <w:t>rx,o</w:t>
+      </w:r>
+      <w:proofErr w:type="spellEnd"/>
+      <w:r>
+        <w:t>=r 1.txt -&gt;</w:t>
+      </w:r>
+      <w:r>
+        <w:t xml:space="preserve"> change user right modes of a file</w:t>
+      </w:r>
+    </w:p>
+    <w:p>
+      <w:proofErr w:type="spellStart"/>
+      <w:r>
+        <w:t>whoami</w:t>
+      </w:r>
+      <w:proofErr w:type="spellEnd"/>
+      <w:r>
+        <w:t xml:space="preserve"> -&gt; tells which person u r logged in as</w:t>
+      </w:r>
+    </w:p>
+    <w:p>
+      <w:proofErr w:type="spellStart"/>
+      <w:r>
+        <w:t>sudo</w:t>
+      </w:r>
+      <w:proofErr w:type="spellEnd"/>
+      <w:r>
+        <w:t xml:space="preserve"> </w:t>
+      </w:r>
+      <w:proofErr w:type="spellStart"/>
+      <w:r>
+        <w:t>chown</w:t>
+      </w:r>
+      <w:proofErr w:type="spellEnd"/>
+      <w:r>
+        <w:t xml:space="preserve"> root 1.txt -&gt; change owner of 1.txt to root so without </w:t>
+      </w:r>
+      <w:proofErr w:type="spellStart"/>
+      <w:r>
+        <w:t>sudo</w:t>
+      </w:r>
+      <w:proofErr w:type="spellEnd"/>
+      <w:r>
+        <w:t xml:space="preserve"> u can’t use</w:t>
+      </w:r>
+    </w:p>
+    <w:p>
+      <w:r>
+        <w:t>grep</w:t>
+      </w:r>
+      <w:r>
+        <w:t xml:space="preserve"> -w</w:t>
+      </w:r>
+      <w:r>
+        <w:t>in</w:t>
+      </w:r>
+      <w:r>
+        <w:t xml:space="preserve"> “Sahil ” 1.txt -&gt; search Sahil case sensitive in 1.txt</w:t>
+      </w:r>
+      <w:r>
+        <w:t xml:space="preserve">, w for word, </w:t>
+      </w:r>
+      <w:proofErr w:type="spellStart"/>
+      <w:r>
+        <w:t>i</w:t>
+      </w:r>
+      <w:proofErr w:type="spellEnd"/>
+      <w:r>
+        <w:t xml:space="preserve"> for not case sensitive</w:t>
+      </w:r>
+      <w:r>
+        <w:t>, n for line number</w:t>
+      </w:r>
+    </w:p>
+    <w:p>
+      <w:r>
+        <w:t xml:space="preserve">history | grep “ls” -&gt; shows history of </w:t>
+      </w:r>
+      <w:proofErr w:type="spellStart"/>
+      <w:r>
+        <w:t>cmds</w:t>
+      </w:r>
+      <w:proofErr w:type="spellEnd"/>
+      <w:r>
+        <w:t xml:space="preserve"> which ls was used</w:t>
+      </w:r>
+    </w:p>
+    <w:p>
+      <w:r>
+        <w:t>history ![</w:t>
+      </w:r>
+      <w:proofErr w:type="spellStart"/>
+      <w:r>
+        <w:t>cmdId</w:t>
+      </w:r>
+      <w:proofErr w:type="spellEnd"/>
+      <w:r>
+        <w:t xml:space="preserve">] -&gt; exec history then </w:t>
+      </w:r>
+      <w:proofErr w:type="spellStart"/>
+      <w:r>
+        <w:t>cmd</w:t>
+      </w:r>
+      <w:proofErr w:type="spellEnd"/>
+      <w:r>
+        <w:t xml:space="preserve"> Id</w:t>
+      </w:r>
+    </w:p>
+    <w:p>
+      <w:proofErr w:type="spellStart"/>
+      <w:r>
+        <w:t>alais</w:t>
+      </w:r>
+      <w:proofErr w:type="spellEnd"/>
+      <w:r>
+        <w:t xml:space="preserve"> -&gt; shows all </w:t>
+      </w:r>
+      <w:proofErr w:type="spellStart"/>
+      <w:r>
+        <w:t>alais</w:t>
+      </w:r>
+      <w:proofErr w:type="spellEnd"/>
+    </w:p>
+    <w:p>
+      <w:r>
+        <w:lastRenderedPageBreak/>
+        <w:t xml:space="preserve">git add .;git commit -m “merge </w:t>
+      </w:r>
+      <w:proofErr w:type="spellStart"/>
+      <w:r>
+        <w:t>cmds</w:t>
+      </w:r>
+      <w:proofErr w:type="spellEnd"/>
+      <w:r>
+        <w:t>” -&gt; use ; to exec at single go</w:t>
+      </w:r>
+    </w:p>
+    <w:p>
+      <w:r>
+        <w:t xml:space="preserve">brew install </w:t>
+      </w:r>
+      <w:proofErr w:type="spellStart"/>
+      <w:r>
+        <w:t>wget</w:t>
+      </w:r>
+      <w:proofErr w:type="spellEnd"/>
+      <w:r>
+        <w:t xml:space="preserve"> -&gt; installing </w:t>
+      </w:r>
+      <w:proofErr w:type="spellStart"/>
+      <w:r>
+        <w:t>wget</w:t>
+      </w:r>
+      <w:proofErr w:type="spellEnd"/>
+      <w:r>
+        <w:t xml:space="preserve">, apt-get, </w:t>
+      </w:r>
+      <w:proofErr w:type="spellStart"/>
+      <w:r>
+        <w:t>pkg</w:t>
+      </w:r>
+      <w:proofErr w:type="spellEnd"/>
+      <w:r>
+        <w:t xml:space="preserve"> managers</w:t>
+      </w:r>
+    </w:p>
+    <w:p>
+      <w:r>
+        <w:t>zip files.zip 1.txt</w:t>
+      </w:r>
+      <w:r>
+        <w:t xml:space="preserve"> 2.txt</w:t>
+      </w:r>
+      <w:r>
+        <w:t xml:space="preserve"> -&gt; zip 1.txt </w:t>
+      </w:r>
+      <w:r>
+        <w:t xml:space="preserve">2.txt </w:t>
+      </w:r>
+      <w:r>
+        <w:t>as files.zip</w:t>
+      </w:r>
+    </w:p>
+    <w:p>
+      <w:r>
+        <w:t>unzip files</w:t>
+      </w:r>
+      <w:r>
+        <w:t>.zip -&gt; unzip</w:t>
+      </w:r>
+    </w:p>
+    <w:p>
+      <w:r>
+        <w:t>hostname -</w:t>
+      </w:r>
+      <w:proofErr w:type="spellStart"/>
+      <w:r>
+        <w:t>i</w:t>
+      </w:r>
+      <w:proofErr w:type="spellEnd"/>
+      <w:r>
+        <w:t xml:space="preserve"> -&gt; info of domain name, I for </w:t>
+      </w:r>
+      <w:proofErr w:type="spellStart"/>
+      <w:r>
+        <w:t>ip</w:t>
+      </w:r>
+      <w:proofErr w:type="spellEnd"/>
+      <w:r>
+        <w:t xml:space="preserve"> address</w:t>
+      </w:r>
+    </w:p>
+    <w:p>
+      <w:proofErr w:type="spellStart"/>
+      <w:r>
+        <w:t>useradd</w:t>
+      </w:r>
+      <w:proofErr w:type="spellEnd"/>
+      <w:r>
+        <w:t xml:space="preserve"> </w:t>
+      </w:r>
+      <w:proofErr w:type="spellStart"/>
+      <w:r>
+        <w:t>sahil;passwd</w:t>
+      </w:r>
+      <w:proofErr w:type="spellEnd"/>
+      <w:r>
+        <w:t xml:space="preserve"> </w:t>
       </w:r>
       <w:proofErr w:type="spellStart"/>
       <w:r>
@@ -192,44 +1005,206 @@
       </w:r>
       <w:proofErr w:type="spellEnd"/>
       <w:r>
-        <w:t xml:space="preserve">/1.txt / -&gt; root </w:t>
-      </w:r>
-      <w:proofErr w:type="spellStart"/>
-      <w:r>
-        <w:t>dir</w:t>
-      </w:r>
-      <w:proofErr w:type="spellEnd"/>
-      <w:r>
-        <w:t xml:space="preserve"> then permission denied as u can’t modify in root user or super user dir.</w:t>
-      </w:r>
-    </w:p>
-    <w:p>
-      <w:proofErr w:type="spellStart"/>
-      <w:r>
-        <w:t>sudo</w:t>
+        <w:t xml:space="preserve"> -&gt; create </w:t>
+      </w:r>
+      <w:proofErr w:type="spellStart"/>
+      <w:r>
+        <w:t>sahil</w:t>
+      </w:r>
+      <w:proofErr w:type="spellEnd"/>
+      <w:r>
+        <w:t xml:space="preserve"> as new user &amp; set pass for </w:t>
+      </w:r>
+      <w:proofErr w:type="spellStart"/>
+      <w:r>
+        <w:t>sahil</w:t>
+      </w:r>
+      <w:proofErr w:type="spellEnd"/>
+    </w:p>
+    <w:p>
+      <w:proofErr w:type="spellStart"/>
+      <w:r>
+        <w:t>uname</w:t>
+      </w:r>
+      <w:proofErr w:type="spellEnd"/>
+      <w:r>
+        <w:t xml:space="preserve">, </w:t>
+      </w:r>
+      <w:proofErr w:type="spellStart"/>
+      <w:r>
+        <w:t>uname</w:t>
+      </w:r>
+      <w:proofErr w:type="spellEnd"/>
+      <w:r>
+        <w:t xml:space="preserve"> -o, </w:t>
+      </w:r>
+      <w:proofErr w:type="spellStart"/>
+      <w:r>
+        <w:t>uname</w:t>
+      </w:r>
+      <w:proofErr w:type="spellEnd"/>
+      <w:r>
+        <w:t xml:space="preserve"> -m, </w:t>
+      </w:r>
+      <w:proofErr w:type="spellStart"/>
+      <w:r>
+        <w:t>uname</w:t>
+      </w:r>
+      <w:proofErr w:type="spellEnd"/>
+      <w:r>
+        <w:t xml:space="preserve"> -r, cat etc/</w:t>
+      </w:r>
+      <w:proofErr w:type="spellStart"/>
+      <w:r>
+        <w:t>os</w:t>
+      </w:r>
+      <w:proofErr w:type="spellEnd"/>
+      <w:r>
+        <w:t xml:space="preserve">-release -&gt; user details </w:t>
+      </w:r>
+    </w:p>
+    <w:p>
+      <w:proofErr w:type="spellStart"/>
+      <w:r>
+        <w:t>lscpu</w:t>
+      </w:r>
+      <w:proofErr w:type="spellEnd"/>
+      <w:r>
+        <w:t xml:space="preserve"> -&gt; </w:t>
+      </w:r>
+      <w:proofErr w:type="spellStart"/>
+      <w:r>
+        <w:t>cpu</w:t>
+      </w:r>
+      <w:proofErr w:type="spellEnd"/>
+      <w:r>
+        <w:t xml:space="preserve"> details</w:t>
+      </w:r>
+    </w:p>
+    <w:p>
+      <w:proofErr w:type="spellStart"/>
+      <w:r>
+        <w:t>vmstat</w:t>
       </w:r>
       <w:proofErr w:type="spellEnd"/>
       <w:r>
         <w:t xml:space="preserve"> </w:t>
       </w:r>
-      <w:proofErr w:type="spellStart"/>
-      <w:r>
-        <w:t>su</w:t>
-      </w:r>
-      <w:proofErr w:type="spellEnd"/>
-      <w:r>
-        <w:t xml:space="preserve"> </w:t>
-      </w:r>
-      <w:r>
-        <w:t xml:space="preserve">-&gt; to switch to super user or use </w:t>
-      </w:r>
-      <w:proofErr w:type="spellStart"/>
-      <w:r>
-        <w:t>sudo</w:t>
-      </w:r>
-      <w:proofErr w:type="spellEnd"/>
-      <w:r>
-        <w:t xml:space="preserve"> then any </w:t>
+      <w:r>
+        <w:t xml:space="preserve">-S m </w:t>
+      </w:r>
+      <w:r>
+        <w:t>-&gt; virtual mem stats</w:t>
+      </w:r>
+    </w:p>
+    <w:p>
+      <w:r>
+        <w:t>id -R -&gt;</w:t>
+      </w:r>
+    </w:p>
+    <w:p>
+      <w:proofErr w:type="spellStart"/>
+      <w:r>
+        <w:t>getent</w:t>
+      </w:r>
+      <w:proofErr w:type="spellEnd"/>
+      <w:r>
+        <w:t xml:space="preserve"> group </w:t>
+      </w:r>
+      <w:proofErr w:type="spellStart"/>
+      <w:r>
+        <w:t>sahil</w:t>
+      </w:r>
+      <w:proofErr w:type="spellEnd"/>
+      <w:r>
+        <w:t xml:space="preserve"> -&gt;</w:t>
+      </w:r>
+    </w:p>
+    <w:p>
+      <w:proofErr w:type="spellStart"/>
+      <w:r>
+        <w:t>lsof</w:t>
+      </w:r>
+      <w:proofErr w:type="spellEnd"/>
+      <w:r>
+        <w:t xml:space="preserve"> -&gt; list of all open files</w:t>
+      </w:r>
+    </w:p>
+    <w:p>
+      <w:proofErr w:type="spellStart"/>
+      <w:r>
+        <w:t>nslookup</w:t>
+      </w:r>
+      <w:proofErr w:type="spellEnd"/>
+      <w:r>
+        <w:t xml:space="preserve"> google.com -&gt; </w:t>
+      </w:r>
+      <w:proofErr w:type="spellStart"/>
+      <w:r>
+        <w:t>ip</w:t>
+      </w:r>
+      <w:proofErr w:type="spellEnd"/>
+      <w:r>
+        <w:t xml:space="preserve"> of domain</w:t>
+      </w:r>
+    </w:p>
+    <w:p>
+      <w:r>
+        <w:t>netstat -&gt; look all ports listening</w:t>
+      </w:r>
+    </w:p>
+    <w:p>
+      <w:r>
+        <w:t xml:space="preserve">ipconfig -&gt; </w:t>
+      </w:r>
+    </w:p>
+    <w:p>
+      <w:proofErr w:type="spellStart"/>
+      <w:r>
+        <w:t>sed</w:t>
+      </w:r>
+      <w:proofErr w:type="spellEnd"/>
+      <w:r>
+        <w:t xml:space="preserve"> -&gt;</w:t>
+      </w:r>
+    </w:p>
+    <w:p>
+      <w:r>
+        <w:t>cut -&gt;</w:t>
+      </w:r>
+    </w:p>
+    <w:p>
+      <w:proofErr w:type="spellStart"/>
+      <w:r>
+        <w:t>ps</w:t>
+      </w:r>
+      <w:proofErr w:type="spellEnd"/>
+      <w:r>
+        <w:t xml:space="preserve"> aux -&gt;</w:t>
+      </w:r>
+    </w:p>
+    <w:p>
+      <w:r>
+        <w:t xml:space="preserve">ping google.com &amp; ping amazon.in -&gt; merge 2 </w:t>
+      </w:r>
+      <w:proofErr w:type="spellStart"/>
+      <w:r>
+        <w:t>cmds</w:t>
+      </w:r>
+      <w:proofErr w:type="spellEnd"/>
+    </w:p>
+    <w:p>
+      <w:r>
+        <w:t>echo “one” &amp;&amp; echo “two” -&gt; 1</w:t>
+      </w:r>
+      <w:r>
+        <w:rPr>
+          <w:vertAlign w:val="superscript"/>
+        </w:rPr>
+        <w:t>st</w:t>
+      </w:r>
+      <w:r>
+        <w:t xml:space="preserve"> one </w:t>
       </w:r>
       <w:proofErr w:type="spellStart"/>
       <w:r>
@@ -237,322 +1212,33 @@
       </w:r>
       <w:proofErr w:type="spellEnd"/>
       <w:r>
-        <w:t xml:space="preserve"> as admin.</w:t>
-      </w:r>
-    </w:p>
-    <w:p>
-      <w:proofErr w:type="spellStart"/>
-      <w:r>
-        <w:t>sudo</w:t>
-      </w:r>
-      <w:proofErr w:type="spellEnd"/>
-      <w:r>
-        <w:t xml:space="preserve"> apt-get update</w:t>
-      </w:r>
-      <w:r>
-        <w:t xml:space="preserve"> -&gt; </w:t>
-      </w:r>
-      <w:r>
-        <w:t xml:space="preserve">get list of all software updated  </w:t>
-      </w:r>
-    </w:p>
-    <w:p>
-      <w:proofErr w:type="spellStart"/>
-      <w:r>
-        <w:t>sudo</w:t>
-      </w:r>
-      <w:proofErr w:type="spellEnd"/>
-      <w:r>
-        <w:t xml:space="preserve"> apt-get upgrade</w:t>
-      </w:r>
-      <w:r>
-        <w:t xml:space="preserve"> -&gt; to download &amp; install</w:t>
-      </w:r>
-    </w:p>
-    <w:p>
-      <w:r>
-        <w:t>clear</w:t>
-      </w:r>
-    </w:p>
-    <w:p>
-      <w:r>
-        <w:t xml:space="preserve">history -&gt; gives all </w:t>
-      </w:r>
-      <w:proofErr w:type="spellStart"/>
-      <w:r>
-        <w:t>cmds</w:t>
-      </w:r>
-      <w:proofErr w:type="spellEnd"/>
-      <w:r>
-        <w:t xml:space="preserve"> which u used</w:t>
-      </w:r>
-      <w:r>
-        <w:t xml:space="preserve">, hence not recommended to pass password in </w:t>
-      </w:r>
-      <w:proofErr w:type="spellStart"/>
-      <w:r>
-        <w:t>cmds</w:t>
-      </w:r>
-      <w:proofErr w:type="spellEnd"/>
-    </w:p>
-    <w:p>
-      <w:r>
-        <w:t xml:space="preserve">echo </w:t>
-      </w:r>
-      <w:proofErr w:type="spellStart"/>
-      <w:r>
-        <w:t>xyz</w:t>
-      </w:r>
-      <w:proofErr w:type="spellEnd"/>
-      <w:r>
-        <w:t xml:space="preserve"> or </w:t>
-      </w:r>
-      <w:proofErr w:type="spellStart"/>
-      <w:r>
-        <w:t>printf</w:t>
-      </w:r>
-      <w:proofErr w:type="spellEnd"/>
-      <w:r>
-        <w:t xml:space="preserve"> “</w:t>
-      </w:r>
-      <w:proofErr w:type="spellStart"/>
-      <w:r>
-        <w:t>xyz</w:t>
-      </w:r>
-      <w:proofErr w:type="spellEnd"/>
-      <w:r>
-        <w:t>”</w:t>
-      </w:r>
-    </w:p>
-    <w:p>
-      <w:proofErr w:type="spellStart"/>
-      <w:r>
-        <w:t>sudo</w:t>
-      </w:r>
-      <w:proofErr w:type="spellEnd"/>
-      <w:r>
-        <w:t xml:space="preserve"> apt install python</w:t>
-      </w:r>
-    </w:p>
-    <w:p>
-      <w:r>
-        <w:t>control + shift + plus symbol to increase font size</w:t>
-      </w:r>
-    </w:p>
-    <w:p/>
-    <w:p>
-      <w:r>
-        <w:t xml:space="preserve">“user grp other” </w:t>
-      </w:r>
-      <w:proofErr w:type="spellStart"/>
-      <w:r>
-        <w:t>fileauthor</w:t>
-      </w:r>
-      <w:proofErr w:type="spellEnd"/>
-      <w:r>
-        <w:t xml:space="preserve"> </w:t>
-      </w:r>
-      <w:proofErr w:type="spellStart"/>
-      <w:r>
-        <w:t>usergroup</w:t>
-      </w:r>
-      <w:proofErr w:type="spellEnd"/>
-      <w:r>
-        <w:t xml:space="preserve"> </w:t>
-      </w:r>
-      <w:r>
-        <w:t xml:space="preserve">-&gt; if </w:t>
-      </w:r>
-      <w:proofErr w:type="spellStart"/>
-      <w:r>
-        <w:t>rw</w:t>
-      </w:r>
-      <w:r>
-        <w:t>x</w:t>
-      </w:r>
-      <w:proofErr w:type="spellEnd"/>
-      <w:r>
-        <w:t xml:space="preserve"> then read write </w:t>
-      </w:r>
-      <w:r>
-        <w:t xml:space="preserve">execute </w:t>
-      </w:r>
-      <w:r>
-        <w:t xml:space="preserve">access, </w:t>
-      </w:r>
-      <w:proofErr w:type="spellStart"/>
-      <w:r>
-        <w:t>drwxr</w:t>
-      </w:r>
-      <w:proofErr w:type="spellEnd"/>
-      <w:r>
-        <w:t xml:space="preserve"> d means </w:t>
-      </w:r>
-      <w:proofErr w:type="spellStart"/>
-      <w:r>
-        <w:t>dir</w:t>
-      </w:r>
-      <w:proofErr w:type="spellEnd"/>
-    </w:p>
-    <w:p>
-      <w:proofErr w:type="spellStart"/>
-      <w:r>
-        <w:t>chmod</w:t>
-      </w:r>
-      <w:proofErr w:type="spellEnd"/>
-      <w:r>
-        <w:t xml:space="preserve"> -&gt; change mode of file, search </w:t>
-      </w:r>
-      <w:proofErr w:type="spellStart"/>
-      <w:r>
-        <w:t>chmod</w:t>
-      </w:r>
-      <w:proofErr w:type="spellEnd"/>
-      <w:r>
-        <w:t xml:space="preserve"> </w:t>
-      </w:r>
-      <w:proofErr w:type="spellStart"/>
-      <w:r>
-        <w:t>cal</w:t>
-      </w:r>
-      <w:proofErr w:type="spellEnd"/>
-      <w:r>
-        <w:t xml:space="preserve"> on google</w:t>
-      </w:r>
-    </w:p>
-    <w:p>
-      <w:proofErr w:type="spellStart"/>
-      <w:r>
-        <w:t>chmod</w:t>
-      </w:r>
-      <w:proofErr w:type="spellEnd"/>
-      <w:r>
-        <w:t xml:space="preserve"> 734 1.txt</w:t>
-      </w:r>
-      <w:r>
-        <w:t xml:space="preserve"> -</w:t>
-      </w:r>
-      <w:proofErr w:type="spellStart"/>
-      <w:r>
-        <w:t>rwx-wxr</w:t>
-      </w:r>
-      <w:proofErr w:type="spellEnd"/>
-      <w:r>
-        <w:t>—</w:t>
-      </w:r>
-    </w:p>
-    <w:p>
-      <w:r>
-        <w:t xml:space="preserve">top -&gt; shows </w:t>
-      </w:r>
-      <w:r>
-        <w:t>top</w:t>
-      </w:r>
-      <w:r>
-        <w:t xml:space="preserve"> processes runnin</w:t>
-      </w:r>
-      <w:r>
-        <w:t>g &amp; consuming resources</w:t>
-      </w:r>
-    </w:p>
-    <w:p>
-      <w:proofErr w:type="spellStart"/>
-      <w:r>
-        <w:t>ps</w:t>
-      </w:r>
-      <w:proofErr w:type="spellEnd"/>
-      <w:r>
-        <w:t xml:space="preserve"> -&gt; shows all running process</w:t>
-      </w:r>
-    </w:p>
-    <w:p>
-      <w:proofErr w:type="spellStart"/>
-      <w:r>
-        <w:t>ps</w:t>
-      </w:r>
-      <w:proofErr w:type="spellEnd"/>
-      <w:r>
-        <w:t xml:space="preserve"> -</w:t>
-      </w:r>
-      <w:r>
-        <w:t>a</w:t>
-      </w:r>
-    </w:p>
-    <w:p>
-      <w:r>
-        <w:lastRenderedPageBreak/>
-        <w:t>kill [</w:t>
-      </w:r>
-      <w:proofErr w:type="spellStart"/>
-      <w:r>
-        <w:t>processId</w:t>
-      </w:r>
-      <w:proofErr w:type="spellEnd"/>
-      <w:r>
-        <w:t xml:space="preserve">] -&gt; kill process, get </w:t>
-      </w:r>
-      <w:proofErr w:type="spellStart"/>
-      <w:r>
-        <w:t>processId</w:t>
-      </w:r>
-      <w:proofErr w:type="spellEnd"/>
-      <w:r>
-        <w:t xml:space="preserve"> from top </w:t>
-      </w:r>
-      <w:proofErr w:type="spellStart"/>
-      <w:r>
-        <w:t>cmd</w:t>
-      </w:r>
-      <w:proofErr w:type="spellEnd"/>
-    </w:p>
-    <w:p>
-      <w:r>
-        <w:t>cat 1.txt -&gt; shows content</w:t>
-      </w:r>
-    </w:p>
-    <w:p>
-      <w:r>
-        <w:t>vim 1.txt &gt; opens vim editor &gt; press insert key to modify &gt; press esc key &amp; :</w:t>
-      </w:r>
-      <w:proofErr w:type="spellStart"/>
-      <w:r>
-        <w:t>wq</w:t>
-      </w:r>
-      <w:proofErr w:type="spellEnd"/>
-      <w:r>
-        <w:t xml:space="preserve"> to exit</w:t>
-      </w:r>
-      <w:r>
-        <w:t xml:space="preserve"> &amp; :q</w:t>
-      </w:r>
-      <w:r>
-        <w:t>!</w:t>
-      </w:r>
-      <w:r>
-        <w:t xml:space="preserve"> to exit without saving</w:t>
-      </w:r>
-    </w:p>
-    <w:p>
-      <w:r>
-        <w:t xml:space="preserve">rm 1.txt -&gt; to delete </w:t>
-      </w:r>
-    </w:p>
-    <w:p>
-      <w:r>
-        <w:t xml:space="preserve"># means in terminal super user $ means regular user, apt install vim </w:t>
-      </w:r>
-    </w:p>
-    <w:p>
-      <w:r>
-        <w:t>……………………………………………..</w:t>
-      </w:r>
-    </w:p>
-    <w:p>
-      <w:r>
-        <w:t>where git/python3 -&gt; shows where execution file is present</w:t>
-      </w:r>
-    </w:p>
-    <w:p/>
+        <w:t xml:space="preserve"> will finish then two will start</w:t>
+      </w:r>
+    </w:p>
+    <w:p>
+      <w:r>
+        <w:t>echo “hey” &gt;&gt; 1.txt -&gt; append hey to 1.txt</w:t>
+      </w:r>
+      <w:r>
+        <w:t>, &gt; will overwrite</w:t>
+      </w:r>
+    </w:p>
+    <w:p>
+      <w:r>
+        <w:t xml:space="preserve">;  !  &gt;  &gt;&gt;  &amp;  ||  &amp;&amp;  | </w:t>
+      </w:r>
+      <w:r>
+        <w:t xml:space="preserve">{} </w:t>
+      </w:r>
+      <w:r>
+        <w:t xml:space="preserve">-&gt; all operators </w:t>
+      </w:r>
+    </w:p>
+    <w:p>
+      <w:r>
+        <w:t>echo “hey” &amp;&amp; {echo “hi”; echo “2”} -&gt;</w:t>
+      </w:r>
+    </w:p>
     <w:p/>
     <w:p/>
     <w:p/>

</xml_diff>